<commit_message>
Datenschutzerklärung um trusted Accounts erweitert
</commit_message>
<xml_diff>
--- a/Datenschutzerklärung.docx
+++ b/Datenschutzerklärung.docx
@@ -95,18 +95,10 @@
         <w:t xml:space="preserve"> gesetzt, um </w:t>
       </w:r>
       <w:r>
-        <w:t xml:space="preserve">Cross-Site Request </w:t>
-      </w:r>
-      <w:proofErr w:type="spellStart"/>
-      <w:r>
-        <w:t>Forger</w:t>
-      </w:r>
-      <w:r>
-        <w:t>ies</w:t>
-      </w:r>
-      <w:proofErr w:type="spellEnd"/>
-      <w:r>
-        <w:t xml:space="preserve"> zu verhindern und die RPTU4You Datenbank zu schützen. Dieser Token wird </w:t>
+        <w:t>Cross-Site Request Forger</w:t>
+      </w:r>
+      <w:r>
+        <w:t xml:space="preserve">ies zu verhindern und die RPTU4You Datenbank zu schützen. Dieser Token wird </w:t>
       </w:r>
       <w:r>
         <w:t xml:space="preserve">besteht aus einer langen Kette von Zeichen und kann </w:t>
@@ -131,15 +123,7 @@
         <w:t>Präferenzen</w:t>
       </w:r>
       <w:r>
-        <w:t>, die unter „</w:t>
-      </w:r>
-      <w:proofErr w:type="spellStart"/>
-      <w:r>
-        <w:t>Latest</w:t>
-      </w:r>
-      <w:proofErr w:type="spellEnd"/>
-      <w:r>
-        <w:t xml:space="preserve"> News“ angegeben und durch „Filter anwenden“ bestätigt werden, werden </w:t>
+        <w:t xml:space="preserve">, die unter „Latest News“ angegeben und durch „Filter anwenden“ bestätigt werden, werden </w:t>
       </w:r>
       <w:r>
         <w:rPr>
@@ -183,15 +167,7 @@
         <w:t>gespeichert</w:t>
       </w:r>
       <w:r>
-        <w:t xml:space="preserve">, wobei das Passwort durch </w:t>
-      </w:r>
-      <w:proofErr w:type="spellStart"/>
-      <w:r>
-        <w:t>Hashing</w:t>
-      </w:r>
-      <w:proofErr w:type="spellEnd"/>
-      <w:r>
-        <w:t xml:space="preserve"> verschlüsselt wird, und Ihr Account erhält intern eine eindeutige Kennnummer. Die Kennnummer wird durch ein internes System vergeben, das </w:t>
+        <w:t xml:space="preserve">, wobei das Passwort durch Hashing verschlüsselt wird, und Ihr Account erhält intern eine eindeutige Kennnummer. Die Kennnummer wird durch ein internes System vergeben, das </w:t>
       </w:r>
       <w:r>
         <w:rPr>
@@ -245,51 +221,12 @@
           <w:sz w:val="24"/>
           <w:szCs w:val="24"/>
         </w:rPr>
-        <w:t>Kalender:</w:t>
-      </w:r>
-    </w:p>
-    <w:p>
-      <w:r>
-        <w:t xml:space="preserve">Nach erfolgreichem einloggen/registrieren haben Sie Zugriff auf den „Kalender“. </w:t>
-      </w:r>
-      <w:r>
-        <w:rPr>
-          <w:b/>
-          <w:bCs/>
-        </w:rPr>
-        <w:t>Termine</w:t>
-      </w:r>
-      <w:r>
-        <w:t xml:space="preserve">, die Sie hiermit erstellen, werden gespeichert, um Sie ihnen sowohl in Ihrem „Kalender“ als auch auf Ihrer „4YouPage“ anzeigen zu können. </w:t>
-      </w:r>
-      <w:r>
-        <w:rPr>
-          <w:b/>
-          <w:bCs/>
-        </w:rPr>
-        <w:t>Persönliche Kalender</w:t>
-      </w:r>
-      <w:r>
-        <w:t xml:space="preserve"> der Nutzer, die durch die Funktion „Kalender importieren“ hochgeladen werden, werden in unserer Datenbank </w:t>
-      </w:r>
-      <w:r>
-        <w:rPr>
-          <w:b/>
-          <w:bCs/>
-        </w:rPr>
-        <w:t>gespeichert</w:t>
-      </w:r>
-      <w:r>
-        <w:t xml:space="preserve">, </w:t>
-      </w:r>
-      <w:r>
-        <w:t>damit</w:t>
-      </w:r>
-      <w:r>
-        <w:t xml:space="preserve"> diese den Nutzern dauerhaft zur Verfügung stehen</w:t>
-      </w:r>
-      <w:r>
-        <w:t>.</w:t>
+        <w:t>Trusted Accounts:</w:t>
+      </w:r>
+    </w:p>
+    <w:p>
+      <w:r>
+        <w:t>Um eigene News zu veröffentlichen, müssen Sie einen sogenannten Trusted Account beantragen, dafür begründen Sie in einem eigenen Formular, warum Sie gerne Neuigkeiten veröffentlichen wollen. Diese Begründung wird, obgleich Sie angenommen oder abgelehnt werden, dauerhaft in Kombination mit ihrem Accountnamen gespeichert, um die Entscheidung des zuständigen Mitarbeiters über Dauer nachvollziehen zu können.</w:t>
       </w:r>
     </w:p>
     <w:p>
@@ -308,6 +245,73 @@
           <w:sz w:val="24"/>
           <w:szCs w:val="24"/>
         </w:rPr>
+        <w:t>Kalender:</w:t>
+      </w:r>
+    </w:p>
+    <w:p>
+      <w:r>
+        <w:t xml:space="preserve">Nach erfolgreichem einloggen/registrieren haben Sie Zugriff auf den „Kalender“. </w:t>
+      </w:r>
+      <w:r>
+        <w:rPr>
+          <w:b/>
+          <w:bCs/>
+        </w:rPr>
+        <w:t>Termine</w:t>
+      </w:r>
+      <w:r>
+        <w:t xml:space="preserve">, die Sie hiermit erstellen, werden gespeichert, um Sie ihnen sowohl in Ihrem „Kalender“ als auch auf Ihrer „4YouPage“ anzeigen zu können. </w:t>
+      </w:r>
+      <w:r>
+        <w:rPr>
+          <w:b/>
+          <w:bCs/>
+        </w:rPr>
+        <w:t>Persönliche Kalender</w:t>
+      </w:r>
+      <w:r>
+        <w:t xml:space="preserve"> der Nutzer, die durch </w:t>
+      </w:r>
+      <w:r>
+        <w:lastRenderedPageBreak/>
+        <w:t xml:space="preserve">die Funktion „Kalender importieren“ hochgeladen werden, werden in unserer Datenbank </w:t>
+      </w:r>
+      <w:r>
+        <w:rPr>
+          <w:b/>
+          <w:bCs/>
+        </w:rPr>
+        <w:t>gespeichert</w:t>
+      </w:r>
+      <w:r>
+        <w:t xml:space="preserve">, </w:t>
+      </w:r>
+      <w:r>
+        <w:t>damit</w:t>
+      </w:r>
+      <w:r>
+        <w:t xml:space="preserve"> diese den Nutzern dauerhaft zur Verfügung stehen</w:t>
+      </w:r>
+      <w:r>
+        <w:t>.</w:t>
+      </w:r>
+    </w:p>
+    <w:p>
+      <w:pPr>
+        <w:rPr>
+          <w:b/>
+          <w:bCs/>
+          <w:sz w:val="24"/>
+          <w:szCs w:val="24"/>
+        </w:rPr>
+      </w:pPr>
+      <w:r>
+        <w:rPr>
+          <w:b/>
+          <w:bCs/>
+          <w:sz w:val="24"/>
+          <w:szCs w:val="24"/>
+        </w:rPr>
         <w:t>Präferenzen:</w:t>
       </w:r>
     </w:p>
@@ -323,27 +327,7 @@
         <w:t>Filtern</w:t>
       </w:r>
       <w:r>
-        <w:t xml:space="preserve"> die Kategorien der News, die Ihnen auf Ihrer „4YouPage“ angezeigt werden, individuell anzupassen. Dies funktioniert entweder über den Punkt Filter auf der „4YouPage“ analog zur „</w:t>
-      </w:r>
-      <w:proofErr w:type="spellStart"/>
-      <w:r>
-        <w:t>Latest</w:t>
-      </w:r>
-      <w:proofErr w:type="spellEnd"/>
-      <w:r>
-        <w:t xml:space="preserve"> News“ Seite oder über den Menüpunkt „Fragebogen“ auf Ihrem Profil. Im Gegensatz zu den Filter Einstellungen auf </w:t>
-      </w:r>
-      <w:r>
-        <w:lastRenderedPageBreak/>
-        <w:t>der „</w:t>
-      </w:r>
-      <w:proofErr w:type="spellStart"/>
-      <w:r>
-        <w:t>Latest</w:t>
-      </w:r>
-      <w:proofErr w:type="spellEnd"/>
-      <w:r>
-        <w:t xml:space="preserve"> News“ Seite werden die angegebenen Filtern Ihrem Profil hinzugefügt und </w:t>
+        <w:t xml:space="preserve"> die Kategorien der News, die Ihnen auf Ihrer „4YouPage“ angezeigt werden, individuell anzupassen. Dies funktioniert entweder über den Punkt Filter auf der „4YouPage“ analog zur „Latest News“ Seite oder über den Menüpunkt „Fragebogen“ auf Ihrem Profil. Im Gegensatz zu den Filter Einstellungen auf der „Latest News“ Seite werden die angegebenen Filtern Ihrem Profil hinzugefügt und </w:t>
       </w:r>
       <w:r>
         <w:rPr>
@@ -1039,6 +1023,7 @@
   <w:style w:type="character" w:default="1" w:styleId="Absatz-Standardschriftart">
     <w:name w:val="Default Paragraph Font"/>
     <w:uiPriority w:val="1"/>
+    <w:semiHidden/>
     <w:unhideWhenUsed/>
   </w:style>
   <w:style w:type="table" w:default="1" w:styleId="NormaleTabelle">

</xml_diff>